<commit_message>
diploma: mistake in doc files fixed
</commit_message>
<xml_diff>
--- a/4th-Grade/Eighth-Semester/VKR/wip/04_доклад/Доклад_090304_19И1606_ИКБО-20-19_Московка АА.docx
+++ b/4th-Grade/Eighth-Semester/VKR/wip/04_доклад/Доклад_090304_19И1606_ИКБО-20-19_Московка АА.docx
@@ -2142,21 +2142,7 @@
         <w:rPr>
           <w:lang w:val="ru-RU"/>
         </w:rPr>
-        <w:t xml:space="preserve"> в соавторстве с </w:t>
-      </w:r>
-      <w:proofErr w:type="spellStart"/>
-      <w:r>
-        <w:rPr>
-          <w:lang w:val="ru-RU"/>
-        </w:rPr>
-        <w:t>Болбаковым</w:t>
-      </w:r>
-      <w:proofErr w:type="spellEnd"/>
-      <w:r>
-        <w:rPr>
-          <w:lang w:val="ru-RU"/>
-        </w:rPr>
-        <w:t xml:space="preserve"> Романом Геннадьевичем и Плотниковым Сергеем Борисовичем. Кроме того, разработка</w:t>
+        <w:t xml:space="preserve"> в соавторстве с Болбаковым Романом Геннадьевичем и Плотниковым Сергеем Борисовичем. Кроме того, разработка</w:t>
       </w:r>
       <w:r>
         <w:rPr>

</xml_diff>